<commit_message>
Restructured directory to standard Next.js practices
</commit_message>
<xml_diff>
--- a/Technical Documentation.docx
+++ b/Technical Documentation.docx
@@ -5,6 +5,7 @@
     <w:p>
       <w:pPr>
         <w:spacing w:after="0" w:line="240" w:lineRule="auto"/>
+        <w:jc w:val="center"/>
       </w:pPr>
       <w:r>
         <w:t>Next.js Development Log</w:t>
@@ -19,11 +20,33 @@
       <w:pPr>
         <w:spacing w:after="0" w:line="240" w:lineRule="auto"/>
       </w:pPr>
+      <w:r>
+        <w:t>Used Features</w:t>
+      </w:r>
+      <w:r>
+        <w:t>:</w:t>
+      </w:r>
+    </w:p>
+    <w:p>
+      <w:pPr>
+        <w:spacing w:after="0" w:line="240" w:lineRule="auto"/>
+      </w:pPr>
       <w:proofErr w:type="spellStart"/>
       <w:r>
-        <w:t>Using:</w:t>
+        <w:t>ESLint</w:t>
       </w:r>
       <w:proofErr w:type="spellEnd"/>
+      <w:r>
+        <w:t xml:space="preserve">, for error correction and ensures </w:t>
+      </w:r>
+      <w:proofErr w:type="gramStart"/>
+      <w:r>
+        <w:t>latest</w:t>
+      </w:r>
+      <w:proofErr w:type="gramEnd"/>
+      <w:r>
+        <w:t xml:space="preserve"> practices</w:t>
+      </w:r>
     </w:p>
     <w:p>
       <w:pPr>
@@ -31,20 +54,9 @@
       </w:pPr>
       <w:proofErr w:type="spellStart"/>
       <w:r>
-        <w:t>ESLint</w:t>
+        <w:t>TailwindCSS</w:t>
       </w:r>
       <w:proofErr w:type="spellEnd"/>
-      <w:r>
-        <w:t xml:space="preserve">, for error correction and ensures </w:t>
-      </w:r>
-      <w:proofErr w:type="gramStart"/>
-      <w:r>
-        <w:t>latest</w:t>
-      </w:r>
-      <w:proofErr w:type="gramEnd"/>
-      <w:r>
-        <w:t xml:space="preserve"> practices</w:t>
-      </w:r>
     </w:p>
     <w:p>
       <w:pPr>
@@ -52,27 +64,129 @@
       </w:pPr>
       <w:proofErr w:type="spellStart"/>
       <w:r>
-        <w:t>TailwindCSS</w:t>
+        <w:t>Turbopack</w:t>
       </w:r>
       <w:proofErr w:type="spellEnd"/>
-    </w:p>
-    <w:p>
-      <w:pPr>
-        <w:spacing w:after="0" w:line="240" w:lineRule="auto"/>
-      </w:pPr>
+      <w:r>
+        <w:t>, for faster bundling than Webpack</w:t>
+      </w:r>
+    </w:p>
+    <w:p>
+      <w:pPr>
+        <w:spacing w:after="0" w:line="240" w:lineRule="auto"/>
+      </w:pPr>
+      <w:r>
+        <w:t>TypeScript</w:t>
+      </w:r>
+    </w:p>
+    <w:p>
+      <w:pPr>
+        <w:spacing w:after="0" w:line="240" w:lineRule="auto"/>
+      </w:pPr>
+    </w:p>
+    <w:p>
+      <w:pPr>
+        <w:spacing w:after="0" w:line="240" w:lineRule="auto"/>
+      </w:pPr>
+      <w:r>
+        <w:t>Usage C</w:t>
+      </w:r>
+      <w:r>
+        <w:t>ommands:</w:t>
+      </w:r>
+    </w:p>
+    <w:p>
+      <w:pPr>
+        <w:spacing w:after="0" w:line="240" w:lineRule="auto"/>
+      </w:pPr>
+      <w:r>
+        <w:t xml:space="preserve">To start in development mode: </w:t>
+      </w:r>
       <w:proofErr w:type="spellStart"/>
       <w:r>
-        <w:t>Turbopack</w:t>
+        <w:t>npm</w:t>
       </w:r>
       <w:proofErr w:type="spellEnd"/>
       <w:r>
-        <w:t>, for faster bundling than Webpack</w:t>
-      </w:r>
-    </w:p>
-    <w:p>
-      <w:pPr>
-        <w:spacing w:after="0" w:line="240" w:lineRule="auto"/>
-      </w:pPr>
+        <w:t xml:space="preserve"> run dev</w:t>
+      </w:r>
+    </w:p>
+    <w:p>
+      <w:pPr>
+        <w:spacing w:after="0" w:line="240" w:lineRule="auto"/>
+      </w:pPr>
+      <w:r>
+        <w:t xml:space="preserve">To build for production: </w:t>
+      </w:r>
+      <w:proofErr w:type="spellStart"/>
+      <w:r>
+        <w:t>npm</w:t>
+      </w:r>
+      <w:proofErr w:type="spellEnd"/>
+      <w:r>
+        <w:t xml:space="preserve"> run build</w:t>
+      </w:r>
+    </w:p>
+    <w:p>
+      <w:pPr>
+        <w:spacing w:after="0" w:line="240" w:lineRule="auto"/>
+      </w:pPr>
+      <w:r>
+        <w:t xml:space="preserve">To start in production mode: </w:t>
+      </w:r>
+      <w:proofErr w:type="spellStart"/>
+      <w:r>
+        <w:t>npm</w:t>
+      </w:r>
+      <w:proofErr w:type="spellEnd"/>
+      <w:r>
+        <w:t xml:space="preserve"> start</w:t>
+      </w:r>
+    </w:p>
+    <w:p>
+      <w:pPr>
+        <w:spacing w:after="0" w:line="240" w:lineRule="auto"/>
+      </w:pPr>
+    </w:p>
+    <w:p>
+      <w:pPr>
+        <w:spacing w:after="0" w:line="240" w:lineRule="auto"/>
+      </w:pPr>
+      <w:r>
+        <w:t>Commands used in development:</w:t>
+      </w:r>
+    </w:p>
+    <w:p>
+      <w:pPr>
+        <w:spacing w:after="0" w:line="240" w:lineRule="auto"/>
+      </w:pPr>
+      <w:proofErr w:type="spellStart"/>
+      <w:r>
+        <w:t>npx</w:t>
+      </w:r>
+      <w:proofErr w:type="spellEnd"/>
+      <w:r>
+        <w:t xml:space="preserve"> </w:t>
+      </w:r>
+      <w:proofErr w:type="spellStart"/>
+      <w:r>
+        <w:t>create-next-app@latest</w:t>
+      </w:r>
+      <w:proofErr w:type="spellEnd"/>
+      <w:r>
+        <w:t xml:space="preserve"> </w:t>
+      </w:r>
+      <w:proofErr w:type="spellStart"/>
+      <w:r>
+        <w:t>nextwebportal</w:t>
+      </w:r>
+      <w:proofErr w:type="spellEnd"/>
+      <w:r>
+        <w:t xml:space="preserve"> --</w:t>
+      </w:r>
+      <w:r>
+        <w:t>typescript</w:t>
+      </w:r>
     </w:p>
     <w:p>
       <w:pPr>

</xml_diff>

<commit_message>
Basic dashboard created and routing to it implemented
</commit_message>
<xml_diff>
--- a/Technical Documentation.docx
+++ b/Technical Documentation.docx
@@ -182,16 +182,14 @@
       </w:r>
       <w:proofErr w:type="spellEnd"/>
       <w:r>
-        <w:t xml:space="preserve"> --</w:t>
+        <w:t xml:space="preserve"> </w:t>
+      </w:r>
+      <w:r>
+        <w:t>–</w:t>
       </w:r>
       <w:r>
         <w:t>typescript</w:t>
       </w:r>
-    </w:p>
-    <w:p>
-      <w:pPr>
-        <w:spacing w:after="0" w:line="240" w:lineRule="auto"/>
-      </w:pPr>
     </w:p>
     <w:sectPr>
       <w:pgSz w:w="12240" w:h="15840"/>

</xml_diff>

<commit_message>
Added a dynamic table and a calendar
</commit_message>
<xml_diff>
--- a/Technical Documentation.docx
+++ b/Technical Documentation.docx
@@ -245,6 +245,19 @@
       </w:r>
       <w:r>
         <w:t xml:space="preserve"> // Only supported up to React v18</w:t>
+      </w:r>
+    </w:p>
+    <w:p>
+      <w:pPr>
+        <w:spacing w:after="0" w:line="240" w:lineRule="auto"/>
+      </w:pPr>
+      <w:proofErr w:type="spellStart"/>
+      <w:r>
+        <w:t>npm</w:t>
+      </w:r>
+      <w:proofErr w:type="spellEnd"/>
+      <w:r>
+        <w:t xml:space="preserve"> install react-calendar --legacy-peer-deps</w:t>
       </w:r>
     </w:p>
     <w:sectPr>

</xml_diff>